<commit_message>
add final reports of queries 1&2&3&4 pre revised
</commit_message>
<xml_diff>
--- a/PARTE 3 - OO, PLANOS DE CONSULTAS E DESEMPENHO DE CONSULTAS/b - Explain/b_relatorio_query_3.docx
+++ b/PARTE 3 - OO, PLANOS DE CONSULTAS E DESEMPENHO DE CONSULTAS/b - Explain/b_relatorio_query_3.docx
@@ -543,6 +543,7 @@
         <w:rPr>
           <w:b/>
           <w:bCs/>
+          <w:noProof/>
         </w:rPr>
         <w:drawing>
           <wp:inline distT="0" distB="0" distL="0" distR="0" wp14:anchorId="07940AA1" wp14:editId="55688A45">
@@ -643,8 +644,16 @@
         <w:rPr>
           <w:b/>
           <w:bCs/>
-        </w:rPr>
-        <w:t xml:space="preserve">sem melhoria na </w:t>
+          <w:color w:val="FF0000"/>
+        </w:rPr>
+        <w:t xml:space="preserve">sem melhoria </w:t>
+      </w:r>
+      <w:r>
+        <w:rPr>
+          <w:b/>
+          <w:bCs/>
+        </w:rPr>
+        <w:t xml:space="preserve">na </w:t>
       </w:r>
       <w:r>
         <w:rPr>
@@ -679,6 +688,9 @@
         <w:jc w:val="both"/>
       </w:pPr>
       <w:r>
+        <w:rPr>
+          <w:noProof/>
+        </w:rPr>
         <w:drawing>
           <wp:anchor distT="0" distB="0" distL="114300" distR="114300" simplePos="0" relativeHeight="251662336" behindDoc="0" locked="0" layoutInCell="1" allowOverlap="1" wp14:anchorId="5AEE6C86" wp14:editId="4CDEE6BD">
             <wp:simplePos x="0" y="0"/>
@@ -961,6 +973,9 @@
         <w:jc w:val="both"/>
       </w:pPr>
       <w:r>
+        <w:rPr>
+          <w:noProof/>
+        </w:rPr>
         <w:drawing>
           <wp:anchor distT="0" distB="0" distL="114300" distR="114300" simplePos="0" relativeHeight="251665408" behindDoc="0" locked="0" layoutInCell="1" allowOverlap="1" wp14:anchorId="52374367" wp14:editId="7B6353AD">
             <wp:simplePos x="0" y="0"/>
@@ -1101,11 +1116,6 @@
     </w:p>
     <w:p>
       <w:pPr>
-        <w:jc w:val="both"/>
-      </w:pPr>
-    </w:p>
-    <w:p>
-      <w:pPr>
         <w:ind w:firstLine="708"/>
         <w:jc w:val="both"/>
       </w:pPr>
@@ -1164,11 +1174,7 @@
         <w:t>A comparação entre ambas estruturas (primeira consulta x segunda consulta) nos gerou bastante impacto e, ao também realizarmos as comparações de custo, ficamos surpresos que, apesar de utilizarmos tais cláusulas junto com a situação de “falta de informação” que a cláusula “LIMIT” nos restringiu na primeira consulta, os custos para a segunda consulta não tiveram um impacto exorbitante, pelo contrário, manteve o padrão de também utilizar buscas sequenciais</w:t>
       </w:r>
       <w:r>
-        <w:t xml:space="preserve"> </w:t>
-      </w:r>
-      <w:r>
-        <w:lastRenderedPageBreak/>
-        <w:t>(“seq scan”)</w:t>
+        <w:t xml:space="preserve"> (“seq scan”)</w:t>
       </w:r>
       <w:r>
         <w:t xml:space="preserve">; Tal padrão </w:t>

</xml_diff>